<commit_message>
fix players incorrectly treated as satisfying BPRE > X for X consecutive weeks rule
</commit_message>
<xml_diff>
--- a/Rule set - word - BPRE.docx
+++ b/Rule set - word - BPRE.docx
@@ -11,10 +11,28 @@
         </w:numPr>
       </w:pPr>
       <w:r>
-        <w:t xml:space="preserve">If a player total base exceeds what they are priced at by </w:t>
-      </w:r>
-      <w:r>
-        <w:t>30 or more points for 2 or more weeks – buy</w:t>
+        <w:t xml:space="preserve">If a </w:t>
+      </w:r>
+      <w:r>
+        <w:t>Player’s</w:t>
+      </w:r>
+      <w:r>
+        <w:t xml:space="preserve"> </w:t>
+      </w:r>
+      <w:r>
+        <w:t>BPRE Is</w:t>
+      </w:r>
+      <w:r>
+        <w:t xml:space="preserve"> </w:t>
+      </w:r>
+      <w:r>
+        <w:t xml:space="preserve">30 or more points for 2 </w:t>
+      </w:r>
+      <w:r>
+        <w:t>consecutive</w:t>
+      </w:r>
+      <w:r>
+        <w:t xml:space="preserve"> weeks – buy</w:t>
       </w:r>
     </w:p>
     <w:p>
@@ -26,7 +44,19 @@
         </w:numPr>
       </w:pPr>
       <w:r>
-        <w:t xml:space="preserve">If a player total base exceeds what they are priced at by </w:t>
+        <w:t xml:space="preserve">If a </w:t>
+      </w:r>
+      <w:r>
+        <w:t>Player’s</w:t>
+      </w:r>
+      <w:r>
+        <w:t xml:space="preserve"> </w:t>
+      </w:r>
+      <w:r>
+        <w:t>BPRE Is</w:t>
+      </w:r>
+      <w:r>
+        <w:t xml:space="preserve"> </w:t>
       </w:r>
       <w:r>
         <w:t>20</w:t>
@@ -38,7 +68,13 @@
         <w:t>3</w:t>
       </w:r>
       <w:r>
-        <w:t xml:space="preserve"> or more weeks – buy</w:t>
+        <w:t xml:space="preserve"> </w:t>
+      </w:r>
+      <w:r>
+        <w:t>consecutive</w:t>
+      </w:r>
+      <w:r>
+        <w:t xml:space="preserve"> weeks – buy</w:t>
       </w:r>
     </w:p>
     <w:p>
@@ -50,13 +86,7 @@
         </w:numPr>
       </w:pPr>
       <w:r>
-        <w:t>If a player</w:t>
-      </w:r>
-      <w:r>
-        <w:t>’s</w:t>
-      </w:r>
-      <w:r>
-        <w:t xml:space="preserve"> total base exceeds what they are priced at by 20 or more points for 3 or more weeks</w:t>
+        <w:t>If a Player’s BPRE Is positive for 4 consecutive weeks</w:t>
       </w:r>
     </w:p>
     <w:p>
@@ -68,13 +98,24 @@
         </w:numPr>
       </w:pPr>
       <w:r>
-        <w:t xml:space="preserve">If a player total base exceeds what they are priced at by </w:t>
+        <w:t xml:space="preserve">If a Player’s </w:t>
+      </w:r>
+      <w:proofErr w:type="gramStart"/>
+      <w:r>
+        <w:t>3 week</w:t>
+      </w:r>
+      <w:proofErr w:type="gramEnd"/>
+      <w:r>
+        <w:t xml:space="preserve"> average </w:t>
+      </w:r>
+      <w:r>
+        <w:t xml:space="preserve">BPRE Is </w:t>
       </w:r>
       <w:r>
         <w:t>2</w:t>
       </w:r>
       <w:r>
-        <w:t>0 or more points for 2 or more weeks – buy</w:t>
+        <w:t>0 or more points for 3 consecutive weeks – buy</w:t>
       </w:r>
     </w:p>
     <w:p>
@@ -86,13 +127,31 @@
         </w:numPr>
       </w:pPr>
       <w:r>
-        <w:t xml:space="preserve">If a player total base exceeds what they are priced at by </w:t>
-      </w:r>
-      <w:r>
-        <w:t>15</w:t>
-      </w:r>
-      <w:r>
-        <w:t xml:space="preserve"> or more points for 3 or more weeks – buy</w:t>
+        <w:t xml:space="preserve">If a </w:t>
+      </w:r>
+      <w:r>
+        <w:t>Player’s</w:t>
+      </w:r>
+      <w:r>
+        <w:t xml:space="preserve"> </w:t>
+      </w:r>
+      <w:r>
+        <w:t>BPRE Is</w:t>
+      </w:r>
+      <w:r>
+        <w:t xml:space="preserve"> </w:t>
+      </w:r>
+      <w:r>
+        <w:t>2</w:t>
+      </w:r>
+      <w:r>
+        <w:t xml:space="preserve">0 or more points for 2 </w:t>
+      </w:r>
+      <w:r>
+        <w:t>consecutive</w:t>
+      </w:r>
+      <w:r>
+        <w:t xml:space="preserve"> weeks – buy</w:t>
       </w:r>
     </w:p>
     <w:p>
@@ -104,58 +163,31 @@
         </w:numPr>
       </w:pPr>
       <w:r>
-        <w:t xml:space="preserve">If </w:t>
-      </w:r>
-      <w:r>
-        <w:t xml:space="preserve">a </w:t>
-      </w:r>
-      <w:r>
-        <w:t>player</w:t>
-      </w:r>
-      <w:r>
-        <w:t xml:space="preserve"> total base</w:t>
-      </w:r>
-      <w:r>
-        <w:t xml:space="preserve"> </w:t>
-      </w:r>
-      <w:r>
-        <w:t>exceeds what they are priced at by 8 points</w:t>
-      </w:r>
-      <w:r>
-        <w:t xml:space="preserve"> for 3</w:t>
-      </w:r>
-      <w:r>
-        <w:t xml:space="preserve"> or more</w:t>
-      </w:r>
-      <w:r>
-        <w:t xml:space="preserve"> weeks –</w:t>
-      </w:r>
-      <w:r>
-        <w:t xml:space="preserve"> </w:t>
-      </w:r>
-      <w:r>
-        <w:t>buy</w:t>
-      </w:r>
-      <w:r>
-        <w:t xml:space="preserve"> them immediately</w:t>
-      </w:r>
-      <w:r>
-        <w:tab/>
-      </w:r>
-      <w:r>
-        <w:tab/>
-      </w:r>
-      <w:r>
-        <w:tab/>
-      </w:r>
-      <w:r>
-        <w:tab/>
-      </w:r>
-      <w:r>
-        <w:tab/>
-      </w:r>
-      <w:r>
-        <w:tab/>
+        <w:t xml:space="preserve">If a </w:t>
+      </w:r>
+      <w:r>
+        <w:t>Player’s</w:t>
+      </w:r>
+      <w:r>
+        <w:t xml:space="preserve"> </w:t>
+      </w:r>
+      <w:r>
+        <w:t>BPRE Is</w:t>
+      </w:r>
+      <w:r>
+        <w:t xml:space="preserve"> </w:t>
+      </w:r>
+      <w:r>
+        <w:t>15</w:t>
+      </w:r>
+      <w:r>
+        <w:t xml:space="preserve"> or more points for 3 </w:t>
+      </w:r>
+      <w:r>
+        <w:t>consecutive</w:t>
+      </w:r>
+      <w:r>
+        <w:t xml:space="preserve"> weeks – buy</w:t>
       </w:r>
     </w:p>
     <w:p>
@@ -167,37 +199,13 @@
         </w:numPr>
       </w:pPr>
       <w:r>
-        <w:t xml:space="preserve">If a player total base exceeds what they are priced at </w:t>
-      </w:r>
-      <w:r>
-        <w:t xml:space="preserve">by </w:t>
-      </w:r>
-      <w:r>
-        <w:t>13</w:t>
-      </w:r>
-      <w:r>
-        <w:t xml:space="preserve"> points </w:t>
-      </w:r>
-      <w:r>
-        <w:t>for 2 consecutive weeks –</w:t>
-      </w:r>
-      <w:r>
-        <w:t xml:space="preserve"> </w:t>
-      </w:r>
-      <w:r>
-        <w:t>buy</w:t>
-      </w:r>
-      <w:r>
-        <w:t xml:space="preserve"> them immediately </w:t>
-      </w:r>
-      <w:r>
-        <w:tab/>
-      </w:r>
-      <w:r>
-        <w:tab/>
-      </w:r>
-      <w:r>
-        <w:tab/>
+        <w:t xml:space="preserve">If a Player’s BPRE Is positive for </w:t>
+      </w:r>
+      <w:r>
+        <w:t>3</w:t>
+      </w:r>
+      <w:r>
+        <w:t xml:space="preserve"> consecutive weeks</w:t>
       </w:r>
     </w:p>
     <w:p>
@@ -209,50 +217,30 @@
         </w:numPr>
       </w:pPr>
       <w:r>
-        <w:t xml:space="preserve">If a player total base exceeds what they are priced at by 6 </w:t>
-      </w:r>
-      <w:r>
-        <w:t xml:space="preserve">points </w:t>
-      </w:r>
-      <w:r>
-        <w:t xml:space="preserve">for 3 </w:t>
-      </w:r>
-      <w:r>
-        <w:t xml:space="preserve">or more </w:t>
-      </w:r>
-      <w:r>
-        <w:t xml:space="preserve">weeks (except </w:t>
-      </w:r>
-      <w:proofErr w:type="spellStart"/>
-      <w:r>
-        <w:t>mids</w:t>
-      </w:r>
-      <w:proofErr w:type="spellEnd"/>
-      <w:r>
-        <w:t xml:space="preserve"> age over 29 years </w:t>
+        <w:t xml:space="preserve">If a Player’s </w:t>
       </w:r>
       <w:proofErr w:type="gramStart"/>
       <w:r>
-        <w:t>old)</w:t>
-      </w:r>
-      <w:r>
-        <w:t xml:space="preserve">  -</w:t>
+        <w:t>3</w:t>
+      </w:r>
+      <w:r>
+        <w:t xml:space="preserve"> week</w:t>
       </w:r>
       <w:proofErr w:type="gramEnd"/>
       <w:r>
-        <w:t xml:space="preserve"> buy</w:t>
-      </w:r>
-      <w:r>
-        <w:tab/>
-      </w:r>
-      <w:r>
-        <w:tab/>
-      </w:r>
-      <w:r>
-        <w:tab/>
-      </w:r>
-      <w:r>
-        <w:t xml:space="preserve"> </w:t>
+        <w:t xml:space="preserve"> average BPRE </w:t>
+      </w:r>
+      <w:r>
+        <w:t>i</w:t>
+      </w:r>
+      <w:r>
+        <w:t xml:space="preserve">s </w:t>
+      </w:r>
+      <w:r>
+        <w:t>15</w:t>
+      </w:r>
+      <w:r>
+        <w:t xml:space="preserve"> or more points for 3 consecutive weeks – buy</w:t>
       </w:r>
     </w:p>
     <w:p>
@@ -264,36 +252,52 @@
         </w:numPr>
       </w:pPr>
       <w:r>
-        <w:t xml:space="preserve">If a </w:t>
-      </w:r>
-      <w:r>
-        <w:t>HLF, CTR or WFB</w:t>
-      </w:r>
-      <w:r>
-        <w:t xml:space="preserve">’s </w:t>
-      </w:r>
-      <w:r>
-        <w:t>total base exceeds what they are priced at by 5</w:t>
-      </w:r>
-      <w:r>
-        <w:t xml:space="preserve"> points</w:t>
-      </w:r>
-      <w:r>
-        <w:t xml:space="preserve"> for 3 </w:t>
+        <w:t xml:space="preserve">If </w:t>
+      </w:r>
+      <w:r>
+        <w:t xml:space="preserve">a </w:t>
+      </w:r>
+      <w:r>
+        <w:t>Player’s</w:t>
+      </w:r>
+      <w:r>
+        <w:t xml:space="preserve"> </w:t>
+      </w:r>
+      <w:r>
+        <w:t>BPRE Is</w:t>
+      </w:r>
+      <w:r>
+        <w:t xml:space="preserve"> 8 </w:t>
       </w:r>
       <w:r>
         <w:t xml:space="preserve">or more </w:t>
       </w:r>
-      <w:proofErr w:type="gramStart"/>
-      <w:r>
-        <w:t>weeks</w:t>
-      </w:r>
-      <w:r>
-        <w:t xml:space="preserve">  -</w:t>
-      </w:r>
-      <w:proofErr w:type="gramEnd"/>
-      <w:r>
-        <w:t xml:space="preserve"> buy</w:t>
+      <w:r>
+        <w:t>points</w:t>
+      </w:r>
+      <w:r>
+        <w:t xml:space="preserve"> for 3</w:t>
+      </w:r>
+      <w:r>
+        <w:t xml:space="preserve"> </w:t>
+      </w:r>
+      <w:r>
+        <w:t>consecutive</w:t>
+      </w:r>
+      <w:r>
+        <w:t xml:space="preserve"> weeks –</w:t>
+      </w:r>
+      <w:r>
+        <w:t xml:space="preserve"> </w:t>
+      </w:r>
+      <w:r>
+        <w:t>buy</w:t>
+      </w:r>
+      <w:r>
+        <w:t xml:space="preserve"> them immediately</w:t>
+      </w:r>
+      <w:r>
+        <w:tab/>
       </w:r>
       <w:r>
         <w:tab/>
@@ -320,60 +324,52 @@
         </w:numPr>
       </w:pPr>
       <w:r>
-        <w:t>If a MID’s</w:t>
-      </w:r>
-      <w:r>
-        <w:t xml:space="preserve"> total base exceeds what they are priced at by 7 </w:t>
-      </w:r>
-      <w:r>
-        <w:t>points</w:t>
-      </w:r>
-      <w:r>
-        <w:t xml:space="preserve"> </w:t>
-      </w:r>
-      <w:r>
-        <w:t xml:space="preserve">for </w:t>
-      </w:r>
-      <w:r>
-        <w:t xml:space="preserve">3 </w:t>
-      </w:r>
-      <w:r>
-        <w:t xml:space="preserve">or more </w:t>
-      </w:r>
-      <w:r>
-        <w:t xml:space="preserve">weeks (except </w:t>
-      </w:r>
-      <w:r>
-        <w:t xml:space="preserve">MIDs </w:t>
-      </w:r>
-      <w:r>
-        <w:t xml:space="preserve">over 29 years </w:t>
-      </w:r>
-      <w:proofErr w:type="gramStart"/>
-      <w:r>
-        <w:t>old)</w:t>
-      </w:r>
-      <w:r>
-        <w:t xml:space="preserve">  -</w:t>
-      </w:r>
-      <w:proofErr w:type="gramEnd"/>
-      <w:r>
-        <w:t xml:space="preserve"> buy</w:t>
-      </w:r>
-      <w:r>
-        <w:tab/>
-      </w:r>
-      <w:r>
-        <w:tab/>
-      </w:r>
-      <w:r>
-        <w:tab/>
-      </w:r>
-      <w:r>
-        <w:tab/>
-      </w:r>
-      <w:r>
-        <w:t xml:space="preserve"> </w:t>
+        <w:t xml:space="preserve">If a </w:t>
+      </w:r>
+      <w:r>
+        <w:t>Player’s</w:t>
+      </w:r>
+      <w:r>
+        <w:t xml:space="preserve"> </w:t>
+      </w:r>
+      <w:r>
+        <w:t>BPRE Is</w:t>
+      </w:r>
+      <w:r>
+        <w:t xml:space="preserve"> </w:t>
+      </w:r>
+      <w:r>
+        <w:t>13</w:t>
+      </w:r>
+      <w:r>
+        <w:t xml:space="preserve"> points</w:t>
+      </w:r>
+      <w:r>
+        <w:t xml:space="preserve"> or more</w:t>
+      </w:r>
+      <w:r>
+        <w:t xml:space="preserve"> </w:t>
+      </w:r>
+      <w:r>
+        <w:t>for 2 consecutive weeks –</w:t>
+      </w:r>
+      <w:r>
+        <w:t xml:space="preserve"> </w:t>
+      </w:r>
+      <w:r>
+        <w:t>buy</w:t>
+      </w:r>
+      <w:r>
+        <w:t xml:space="preserve"> them immediately </w:t>
+      </w:r>
+      <w:r>
+        <w:tab/>
+      </w:r>
+      <w:r>
+        <w:tab/>
+      </w:r>
+      <w:r>
+        <w:tab/>
       </w:r>
     </w:p>
     <w:p>
@@ -388,22 +384,62 @@
         <w:t xml:space="preserve">If a </w:t>
       </w:r>
       <w:r>
-        <w:t>HLF</w:t>
-      </w:r>
-      <w:r>
-        <w:t>’s</w:t>
-      </w:r>
-      <w:r>
-        <w:t xml:space="preserve"> total base exceeds what they are priced at by 10 </w:t>
+        <w:t>Player’s</w:t>
+      </w:r>
+      <w:r>
+        <w:t xml:space="preserve"> </w:t>
+      </w:r>
+      <w:r>
+        <w:t>BPRE Is</w:t>
+      </w:r>
+      <w:r>
+        <w:t xml:space="preserve"> 6 </w:t>
       </w:r>
       <w:r>
         <w:t xml:space="preserve">points </w:t>
       </w:r>
       <w:r>
-        <w:t>for 2 weeks</w:t>
-      </w:r>
-      <w:r>
-        <w:t xml:space="preserve"> - buy</w:t>
+        <w:t xml:space="preserve">for 3 </w:t>
+      </w:r>
+      <w:r>
+        <w:t>consecutive</w:t>
+      </w:r>
+      <w:r>
+        <w:t xml:space="preserve"> </w:t>
+      </w:r>
+      <w:r>
+        <w:t xml:space="preserve">weeks (except </w:t>
+      </w:r>
+      <w:proofErr w:type="spellStart"/>
+      <w:r>
+        <w:t>mids</w:t>
+      </w:r>
+      <w:proofErr w:type="spellEnd"/>
+      <w:r>
+        <w:t xml:space="preserve"> age over 29 years </w:t>
+      </w:r>
+      <w:proofErr w:type="gramStart"/>
+      <w:r>
+        <w:t>old)</w:t>
+      </w:r>
+      <w:r>
+        <w:t xml:space="preserve">  -</w:t>
+      </w:r>
+      <w:proofErr w:type="gramEnd"/>
+      <w:r>
+        <w:t xml:space="preserve"> buy</w:t>
+      </w:r>
+      <w:r>
+        <w:tab/>
+      </w:r>
+      <w:r>
+        <w:tab/>
+      </w:r>
+      <w:r>
+        <w:tab/>
+      </w:r>
+      <w:r>
+        <w:t xml:space="preserve"> </w:t>
       </w:r>
     </w:p>
     <w:p>
@@ -418,28 +454,39 @@
         <w:t xml:space="preserve">If a </w:t>
       </w:r>
       <w:r>
-        <w:t>CTR or WFB</w:t>
-      </w:r>
-      <w:r>
-        <w:t>’s</w:t>
-      </w:r>
-      <w:r>
-        <w:t xml:space="preserve"> total base exceeds what they are priced at by 8 </w:t>
-      </w:r>
-      <w:r>
-        <w:t xml:space="preserve">points </w:t>
-      </w:r>
-      <w:r>
-        <w:t xml:space="preserve">for 2 </w:t>
-      </w:r>
-      <w:r>
-        <w:t xml:space="preserve">or more </w:t>
-      </w:r>
+        <w:t>HLF, CTR or WFB</w:t>
+      </w:r>
+      <w:r>
+        <w:t xml:space="preserve">’s </w:t>
+      </w:r>
+      <w:r>
+        <w:t>BPRE Is</w:t>
+      </w:r>
+      <w:r>
+        <w:t xml:space="preserve"> 5</w:t>
+      </w:r>
+      <w:r>
+        <w:t xml:space="preserve"> points</w:t>
+      </w:r>
+      <w:r>
+        <w:t xml:space="preserve"> for 3 </w:t>
+      </w:r>
+      <w:r>
+        <w:t>consecutive</w:t>
+      </w:r>
+      <w:r>
+        <w:t xml:space="preserve"> </w:t>
+      </w:r>
+      <w:proofErr w:type="gramStart"/>
       <w:r>
         <w:t>weeks</w:t>
       </w:r>
       <w:r>
-        <w:t xml:space="preserve"> - buy</w:t>
+        <w:t xml:space="preserve">  -</w:t>
+      </w:r>
+      <w:proofErr w:type="gramEnd"/>
+      <w:r>
+        <w:t xml:space="preserve"> buy</w:t>
       </w:r>
       <w:r>
         <w:tab/>
@@ -466,22 +513,28 @@
         </w:numPr>
       </w:pPr>
       <w:r>
-        <w:t xml:space="preserve">If a </w:t>
-      </w:r>
-      <w:r>
-        <w:t>MID</w:t>
-      </w:r>
-      <w:r>
-        <w:t>’s</w:t>
-      </w:r>
-      <w:r>
-        <w:t xml:space="preserve"> total base exceeds what they are priced at by 10 </w:t>
-      </w:r>
-      <w:r>
-        <w:t xml:space="preserve">points </w:t>
-      </w:r>
-      <w:r>
-        <w:t xml:space="preserve">for 2 </w:t>
+        <w:t>If a MID’s</w:t>
+      </w:r>
+      <w:r>
+        <w:t xml:space="preserve"> </w:t>
+      </w:r>
+      <w:r>
+        <w:t>BPRE Is</w:t>
+      </w:r>
+      <w:r>
+        <w:t xml:space="preserve"> 7 </w:t>
+      </w:r>
+      <w:r>
+        <w:t>points</w:t>
+      </w:r>
+      <w:r>
+        <w:t xml:space="preserve"> </w:t>
+      </w:r>
+      <w:r>
+        <w:t xml:space="preserve">for </w:t>
+      </w:r>
+      <w:r>
+        <w:t xml:space="preserve">3 </w:t>
       </w:r>
       <w:r>
         <w:t xml:space="preserve">or more </w:t>
@@ -489,19 +542,37 @@
       <w:r>
         <w:t xml:space="preserve">weeks (except </w:t>
       </w:r>
-      <w:proofErr w:type="spellStart"/>
-      <w:r>
-        <w:t>mids</w:t>
-      </w:r>
-      <w:proofErr w:type="spellEnd"/>
-      <w:r>
-        <w:t xml:space="preserve"> over 29 years old years old)</w:t>
-      </w:r>
-      <w:r>
-        <w:t xml:space="preserve"> - buy</w:t>
-      </w:r>
-      <w:r>
-        <w:tab/>
+      <w:r>
+        <w:t xml:space="preserve">MIDs </w:t>
+      </w:r>
+      <w:r>
+        <w:t xml:space="preserve">over 29 years </w:t>
+      </w:r>
+      <w:proofErr w:type="gramStart"/>
+      <w:r>
+        <w:t>old)</w:t>
+      </w:r>
+      <w:r>
+        <w:t xml:space="preserve">  -</w:t>
+      </w:r>
+      <w:proofErr w:type="gramEnd"/>
+      <w:r>
+        <w:t xml:space="preserve"> buy</w:t>
+      </w:r>
+      <w:r>
+        <w:tab/>
+      </w:r>
+      <w:r>
+        <w:tab/>
+      </w:r>
+      <w:r>
+        <w:tab/>
+      </w:r>
+      <w:r>
+        <w:tab/>
+      </w:r>
+      <w:r>
+        <w:t xml:space="preserve"> </w:t>
       </w:r>
     </w:p>
     <w:p>
@@ -522,40 +593,22 @@
         <w:t>’s</w:t>
       </w:r>
       <w:r>
-        <w:t xml:space="preserve"> total base exceeds what they are priced at by 7</w:t>
-      </w:r>
-      <w:r>
-        <w:t xml:space="preserve"> points</w:t>
-      </w:r>
-      <w:r>
-        <w:t xml:space="preserve"> for 2 </w:t>
-      </w:r>
-      <w:r>
-        <w:t xml:space="preserve">or more </w:t>
-      </w:r>
-      <w:r>
-        <w:t>weeks</w:t>
+        <w:t xml:space="preserve"> </w:t>
+      </w:r>
+      <w:r>
+        <w:t>BPRE Is</w:t>
+      </w:r>
+      <w:r>
+        <w:t xml:space="preserve"> 10 </w:t>
+      </w:r>
+      <w:r>
+        <w:t xml:space="preserve">points </w:t>
+      </w:r>
+      <w:r>
+        <w:t>for 2 weeks</w:t>
       </w:r>
       <w:r>
         <w:t xml:space="preserve"> - buy</w:t>
-      </w:r>
-      <w:r>
-        <w:tab/>
-      </w:r>
-      <w:r>
-        <w:tab/>
-      </w:r>
-      <w:r>
-        <w:tab/>
-      </w:r>
-      <w:r>
-        <w:tab/>
-      </w:r>
-      <w:r>
-        <w:tab/>
-      </w:r>
-      <w:r>
-        <w:tab/>
       </w:r>
     </w:p>
     <w:p>
@@ -570,25 +623,37 @@
         <w:t xml:space="preserve">If a </w:t>
       </w:r>
       <w:r>
-        <w:t>HOK</w:t>
+        <w:t>CTR or WFB</w:t>
       </w:r>
       <w:r>
         <w:t>’s</w:t>
       </w:r>
       <w:r>
-        <w:t xml:space="preserve"> total base exceeds what they are priced at by 10 </w:t>
+        <w:t xml:space="preserve"> </w:t>
+      </w:r>
+      <w:r>
+        <w:t>BPRE Is</w:t>
+      </w:r>
+      <w:r>
+        <w:t xml:space="preserve"> 8 </w:t>
       </w:r>
       <w:r>
         <w:t xml:space="preserve">points </w:t>
       </w:r>
       <w:r>
-        <w:t>for 2 weeks</w:t>
-      </w:r>
-      <w:r>
-        <w:tab/>
-      </w:r>
-      <w:r>
-        <w:t>- buy</w:t>
+        <w:t xml:space="preserve">for 2 </w:t>
+      </w:r>
+      <w:r>
+        <w:t xml:space="preserve">or more </w:t>
+      </w:r>
+      <w:r>
+        <w:t>weeks</w:t>
+      </w:r>
+      <w:r>
+        <w:t xml:space="preserve"> - buy</w:t>
+      </w:r>
+      <w:r>
+        <w:tab/>
       </w:r>
       <w:r>
         <w:tab/>
@@ -615,31 +680,42 @@
         <w:t xml:space="preserve">If a </w:t>
       </w:r>
       <w:r>
-        <w:t>CTR or WFB</w:t>
+        <w:t>MID</w:t>
       </w:r>
       <w:r>
         <w:t>’s</w:t>
       </w:r>
       <w:r>
-        <w:t xml:space="preserve"> total base exceeds what they are priced at by 5</w:t>
-      </w:r>
-      <w:r>
-        <w:t xml:space="preserve"> points</w:t>
-      </w:r>
-      <w:r>
-        <w:t xml:space="preserve"> for 2 weeks</w:t>
+        <w:t xml:space="preserve"> </w:t>
+      </w:r>
+      <w:r>
+        <w:t>BPRE Is</w:t>
+      </w:r>
+      <w:r>
+        <w:t xml:space="preserve"> 10 </w:t>
+      </w:r>
+      <w:r>
+        <w:t xml:space="preserve">points </w:t>
+      </w:r>
+      <w:r>
+        <w:t xml:space="preserve">for 2 </w:t>
+      </w:r>
+      <w:r>
+        <w:t xml:space="preserve">or more </w:t>
+      </w:r>
+      <w:r>
+        <w:t xml:space="preserve">weeks (except </w:t>
+      </w:r>
+      <w:proofErr w:type="spellStart"/>
+      <w:r>
+        <w:t>mids</w:t>
+      </w:r>
+      <w:proofErr w:type="spellEnd"/>
+      <w:r>
+        <w:t xml:space="preserve"> over 29 years old years old)</w:t>
       </w:r>
       <w:r>
         <w:t xml:space="preserve"> - buy</w:t>
-      </w:r>
-      <w:r>
-        <w:tab/>
-      </w:r>
-      <w:r>
-        <w:tab/>
-      </w:r>
-      <w:r>
-        <w:tab/>
       </w:r>
       <w:r>
         <w:tab/>
@@ -663,16 +739,46 @@
         <w:t>’s</w:t>
       </w:r>
       <w:r>
-        <w:t xml:space="preserve"> total base exceeds what they are priced at by 5 </w:t>
-      </w:r>
-      <w:r>
-        <w:t xml:space="preserve">points </w:t>
-      </w:r>
-      <w:r>
-        <w:t>for 2 weeks</w:t>
+        <w:t xml:space="preserve"> </w:t>
+      </w:r>
+      <w:r>
+        <w:t>BPRE Is</w:t>
+      </w:r>
+      <w:r>
+        <w:t xml:space="preserve"> 7</w:t>
+      </w:r>
+      <w:r>
+        <w:t xml:space="preserve"> points</w:t>
+      </w:r>
+      <w:r>
+        <w:t xml:space="preserve"> for 2 </w:t>
+      </w:r>
+      <w:r>
+        <w:t xml:space="preserve">or more </w:t>
+      </w:r>
+      <w:r>
+        <w:t>weeks</w:t>
       </w:r>
       <w:r>
         <w:t xml:space="preserve"> - buy</w:t>
+      </w:r>
+      <w:r>
+        <w:tab/>
+      </w:r>
+      <w:r>
+        <w:tab/>
+      </w:r>
+      <w:r>
+        <w:tab/>
+      </w:r>
+      <w:r>
+        <w:tab/>
+      </w:r>
+      <w:r>
+        <w:tab/>
+      </w:r>
+      <w:r>
+        <w:tab/>
       </w:r>
     </w:p>
     <w:p>
@@ -684,10 +790,22 @@
         </w:numPr>
       </w:pPr>
       <w:r>
-        <w:t>If a MID’s</w:t>
-      </w:r>
-      <w:r>
-        <w:t xml:space="preserve"> total base exceeds what they are priced at by 7 </w:t>
+        <w:t xml:space="preserve">If a </w:t>
+      </w:r>
+      <w:r>
+        <w:t>HOK</w:t>
+      </w:r>
+      <w:r>
+        <w:t>’s</w:t>
+      </w:r>
+      <w:r>
+        <w:t xml:space="preserve"> </w:t>
+      </w:r>
+      <w:r>
+        <w:t>BPRE Is</w:t>
+      </w:r>
+      <w:r>
+        <w:t xml:space="preserve"> 10 </w:t>
       </w:r>
       <w:r>
         <w:t xml:space="preserve">points </w:t>
@@ -696,7 +814,22 @@
         <w:t>for 2 weeks</w:t>
       </w:r>
       <w:r>
-        <w:t xml:space="preserve"> - buy</w:t>
+        <w:tab/>
+      </w:r>
+      <w:r>
+        <w:t>- buy</w:t>
+      </w:r>
+      <w:r>
+        <w:tab/>
+      </w:r>
+      <w:r>
+        <w:tab/>
+      </w:r>
+      <w:r>
+        <w:tab/>
+      </w:r>
+      <w:r>
+        <w:tab/>
       </w:r>
     </w:p>
     <w:p>
@@ -708,22 +841,40 @@
         </w:numPr>
       </w:pPr>
       <w:r>
-        <w:t>If a</w:t>
-      </w:r>
-      <w:r>
-        <w:t>ny position</w:t>
+        <w:t xml:space="preserve">If a </w:t>
+      </w:r>
+      <w:r>
+        <w:t>CTR or WFB</w:t>
       </w:r>
       <w:r>
         <w:t>’s</w:t>
       </w:r>
       <w:r>
-        <w:t xml:space="preserve"> total base exceeds what they are priced at by 5 </w:t>
-      </w:r>
-      <w:r>
-        <w:t xml:space="preserve">points </w:t>
-      </w:r>
-      <w:r>
-        <w:t>for 2 weeks</w:t>
+        <w:t xml:space="preserve"> </w:t>
+      </w:r>
+      <w:r>
+        <w:t>BPRE Is</w:t>
+      </w:r>
+      <w:r>
+        <w:t xml:space="preserve"> 5</w:t>
+      </w:r>
+      <w:r>
+        <w:t xml:space="preserve"> points</w:t>
+      </w:r>
+      <w:r>
+        <w:t xml:space="preserve"> for 2 weeks</w:t>
+      </w:r>
+      <w:r>
+        <w:t xml:space="preserve"> - buy</w:t>
+      </w:r>
+      <w:r>
+        <w:tab/>
+      </w:r>
+      <w:r>
+        <w:tab/>
+      </w:r>
+      <w:r>
+        <w:tab/>
       </w:r>
       <w:r>
         <w:tab/>
@@ -737,13 +888,133 @@
           <w:numId w:val="1"/>
         </w:numPr>
       </w:pPr>
+      <w:r>
+        <w:t xml:space="preserve">If a </w:t>
+      </w:r>
+      <w:r>
+        <w:t>HLF</w:t>
+      </w:r>
+      <w:r>
+        <w:t>’s</w:t>
+      </w:r>
+      <w:r>
+        <w:t xml:space="preserve"> </w:t>
+      </w:r>
+      <w:r>
+        <w:t>BPRE Is</w:t>
+      </w:r>
+      <w:r>
+        <w:t xml:space="preserve"> 5 </w:t>
+      </w:r>
+      <w:r>
+        <w:t xml:space="preserve">points </w:t>
+      </w:r>
+      <w:r>
+        <w:t>for 2 weeks</w:t>
+      </w:r>
+      <w:r>
+        <w:t xml:space="preserve"> - buy</w:t>
+      </w:r>
+    </w:p>
+    <w:p>
+      <w:pPr>
+        <w:pStyle w:val="ListParagraph"/>
+        <w:numPr>
+          <w:ilvl w:val="0"/>
+          <w:numId w:val="1"/>
+        </w:numPr>
+      </w:pPr>
+      <w:r>
+        <w:t>If a MID’s</w:t>
+      </w:r>
+      <w:r>
+        <w:t xml:space="preserve"> </w:t>
+      </w:r>
+      <w:r>
+        <w:t>BPRE Is</w:t>
+      </w:r>
+      <w:r>
+        <w:t xml:space="preserve"> 7 </w:t>
+      </w:r>
+      <w:r>
+        <w:t xml:space="preserve">points </w:t>
+      </w:r>
+      <w:r>
+        <w:t>for 2 weeks</w:t>
+      </w:r>
+      <w:r>
+        <w:t xml:space="preserve"> - buy</w:t>
+      </w:r>
+    </w:p>
+    <w:p>
+      <w:pPr>
+        <w:pStyle w:val="ListParagraph"/>
+        <w:numPr>
+          <w:ilvl w:val="0"/>
+          <w:numId w:val="1"/>
+        </w:numPr>
+      </w:pPr>
+      <w:r>
+        <w:t>If a</w:t>
+      </w:r>
+      <w:r>
+        <w:t>ny position</w:t>
+      </w:r>
+      <w:r>
+        <w:t>’s</w:t>
+      </w:r>
+      <w:r>
+        <w:t xml:space="preserve"> </w:t>
+      </w:r>
+      <w:r>
+        <w:t>BPRE Is</w:t>
+      </w:r>
+      <w:r>
+        <w:t xml:space="preserve"> 5 </w:t>
+      </w:r>
+      <w:r>
+        <w:t xml:space="preserve">points </w:t>
+      </w:r>
+      <w:r>
+        <w:t>for 2 weeks</w:t>
+      </w:r>
+      <w:r>
+        <w:tab/>
+      </w:r>
+    </w:p>
+    <w:p>
+      <w:pPr>
+        <w:pStyle w:val="ListParagraph"/>
+        <w:numPr>
+          <w:ilvl w:val="0"/>
+          <w:numId w:val="1"/>
+        </w:numPr>
+      </w:pPr>
       <w:proofErr w:type="gramStart"/>
       <w:r>
-        <w:t>Otherwise</w:t>
+        <w:t>Otherw</w:t>
+      </w:r>
+      <w:r>
+        <w:t>is</w:t>
+      </w:r>
+      <w:r>
+        <w:t>e</w:t>
       </w:r>
       <w:proofErr w:type="gramEnd"/>
       <w:r>
-        <w:t xml:space="preserve"> rank player that has highest BPRE for most recent week</w:t>
+        <w:t xml:space="preserve"> rank </w:t>
+      </w:r>
+      <w:r>
+        <w:t>Player’s</w:t>
+      </w:r>
+      <w:r>
+        <w:t xml:space="preserve"> that has highest </w:t>
+      </w:r>
+      <w:r>
+        <w:t>BPRE IS</w:t>
+      </w:r>
+      <w:r>
+        <w:t xml:space="preserve"> for most recent week</w:t>
       </w:r>
     </w:p>
     <w:sectPr>
@@ -767,7 +1038,7 @@
       <w:lvlText w:val=""/>
       <w:lvlJc w:val="left"/>
       <w:pPr>
-        <w:ind w:left="720" w:hanging="360"/>
+        <w:ind w:left="360" w:hanging="360"/>
       </w:pPr>
       <w:rPr>
         <w:rFonts w:ascii="Symbol" w:eastAsiaTheme="minorHAnsi" w:hAnsi="Symbol" w:cstheme="minorBidi" w:hint="default"/>
@@ -779,7 +1050,7 @@
       <w:lvlText w:val="o"/>
       <w:lvlJc w:val="left"/>
       <w:pPr>
-        <w:ind w:left="1440" w:hanging="360"/>
+        <w:ind w:left="1080" w:hanging="360"/>
       </w:pPr>
       <w:rPr>
         <w:rFonts w:ascii="Courier New" w:hAnsi="Courier New" w:cs="Courier New" w:hint="default"/>
@@ -791,7 +1062,7 @@
       <w:lvlText w:val=""/>
       <w:lvlJc w:val="left"/>
       <w:pPr>
-        <w:ind w:left="2160" w:hanging="360"/>
+        <w:ind w:left="1800" w:hanging="360"/>
       </w:pPr>
       <w:rPr>
         <w:rFonts w:ascii="Wingdings" w:hAnsi="Wingdings" w:hint="default"/>
@@ -803,7 +1074,7 @@
       <w:lvlText w:val=""/>
       <w:lvlJc w:val="left"/>
       <w:pPr>
-        <w:ind w:left="2880" w:hanging="360"/>
+        <w:ind w:left="2520" w:hanging="360"/>
       </w:pPr>
       <w:rPr>
         <w:rFonts w:ascii="Symbol" w:hAnsi="Symbol" w:hint="default"/>
@@ -815,7 +1086,7 @@
       <w:lvlText w:val="o"/>
       <w:lvlJc w:val="left"/>
       <w:pPr>
-        <w:ind w:left="3600" w:hanging="360"/>
+        <w:ind w:left="3240" w:hanging="360"/>
       </w:pPr>
       <w:rPr>
         <w:rFonts w:ascii="Courier New" w:hAnsi="Courier New" w:cs="Courier New" w:hint="default"/>
@@ -827,7 +1098,7 @@
       <w:lvlText w:val=""/>
       <w:lvlJc w:val="left"/>
       <w:pPr>
-        <w:ind w:left="4320" w:hanging="360"/>
+        <w:ind w:left="3960" w:hanging="360"/>
       </w:pPr>
       <w:rPr>
         <w:rFonts w:ascii="Wingdings" w:hAnsi="Wingdings" w:hint="default"/>
@@ -839,7 +1110,7 @@
       <w:lvlText w:val=""/>
       <w:lvlJc w:val="left"/>
       <w:pPr>
-        <w:ind w:left="5040" w:hanging="360"/>
+        <w:ind w:left="4680" w:hanging="360"/>
       </w:pPr>
       <w:rPr>
         <w:rFonts w:ascii="Symbol" w:hAnsi="Symbol" w:hint="default"/>
@@ -851,7 +1122,7 @@
       <w:lvlText w:val="o"/>
       <w:lvlJc w:val="left"/>
       <w:pPr>
-        <w:ind w:left="5760" w:hanging="360"/>
+        <w:ind w:left="5400" w:hanging="360"/>
       </w:pPr>
       <w:rPr>
         <w:rFonts w:ascii="Courier New" w:hAnsi="Courier New" w:cs="Courier New" w:hint="default"/>
@@ -863,7 +1134,7 @@
       <w:lvlText w:val=""/>
       <w:lvlJc w:val="left"/>
       <w:pPr>
-        <w:ind w:left="6480" w:hanging="360"/>
+        <w:ind w:left="6120" w:hanging="360"/>
       </w:pPr>
       <w:rPr>
         <w:rFonts w:ascii="Wingdings" w:hAnsi="Wingdings" w:hint="default"/>

</xml_diff>

<commit_message>
Fix trade options player cycling issue, update trade priority rule set
</commit_message>
<xml_diff>
--- a/Rule set - word - BPRE.docx
+++ b/Rule set - word - BPRE.docx
@@ -56,19 +56,7 @@
         <w:t>BPRE Is</w:t>
       </w:r>
       <w:r>
-        <w:t xml:space="preserve"> </w:t>
-      </w:r>
-      <w:r>
-        <w:t>20</w:t>
-      </w:r>
-      <w:r>
-        <w:t xml:space="preserve"> or more points for </w:t>
-      </w:r>
-      <w:r>
-        <w:t>3</w:t>
-      </w:r>
-      <w:r>
-        <w:t xml:space="preserve"> </w:t>
+        <w:t xml:space="preserve"> 20 or more points for 3 </w:t>
       </w:r>
       <w:r>
         <w:t>consecutive</w:t>
@@ -86,7 +74,25 @@
         </w:numPr>
       </w:pPr>
       <w:r>
-        <w:t>If a Player’s BPRE Is positive for 4 consecutive weeks</w:t>
+        <w:t xml:space="preserve">If a </w:t>
+      </w:r>
+      <w:r>
+        <w:t>Player’s</w:t>
+      </w:r>
+      <w:r>
+        <w:t xml:space="preserve"> </w:t>
+      </w:r>
+      <w:r>
+        <w:t>BPRE Is</w:t>
+      </w:r>
+      <w:r>
+        <w:t xml:space="preserve"> 20 or more points for 2 </w:t>
+      </w:r>
+      <w:r>
+        <w:t>consecutive</w:t>
+      </w:r>
+      <w:r>
+        <w:t xml:space="preserve"> weeks – buy</w:t>
       </w:r>
     </w:p>
     <w:p>
@@ -98,24 +104,25 @@
         </w:numPr>
       </w:pPr>
       <w:r>
-        <w:t xml:space="preserve">If a Player’s </w:t>
-      </w:r>
-      <w:proofErr w:type="gramStart"/>
-      <w:r>
-        <w:t>3 week</w:t>
-      </w:r>
-      <w:proofErr w:type="gramEnd"/>
-      <w:r>
-        <w:t xml:space="preserve"> average </w:t>
-      </w:r>
-      <w:r>
-        <w:t xml:space="preserve">BPRE Is </w:t>
-      </w:r>
-      <w:r>
-        <w:t>2</w:t>
-      </w:r>
-      <w:r>
-        <w:t>0 or more points for 3 consecutive weeks – buy</w:t>
+        <w:t xml:space="preserve">If a </w:t>
+      </w:r>
+      <w:r>
+        <w:t>Player’s</w:t>
+      </w:r>
+      <w:r>
+        <w:t xml:space="preserve"> </w:t>
+      </w:r>
+      <w:r>
+        <w:t>BPRE Is</w:t>
+      </w:r>
+      <w:r>
+        <w:t xml:space="preserve"> 15 or more points for 3 </w:t>
+      </w:r>
+      <w:r>
+        <w:t>consecutive</w:t>
+      </w:r>
+      <w:r>
+        <w:t xml:space="preserve"> weeks – buy</w:t>
       </w:r>
     </w:p>
     <w:p>
@@ -127,31 +134,13 @@
         </w:numPr>
       </w:pPr>
       <w:r>
-        <w:t xml:space="preserve">If a </w:t>
-      </w:r>
-      <w:r>
-        <w:t>Player’s</w:t>
-      </w:r>
-      <w:r>
-        <w:t xml:space="preserve"> </w:t>
-      </w:r>
-      <w:r>
-        <w:t>BPRE Is</w:t>
-      </w:r>
-      <w:r>
-        <w:t xml:space="preserve"> </w:t>
-      </w:r>
-      <w:r>
-        <w:t>2</w:t>
-      </w:r>
-      <w:r>
-        <w:t xml:space="preserve">0 or more points for 2 </w:t>
-      </w:r>
-      <w:r>
-        <w:t>consecutive</w:t>
-      </w:r>
-      <w:r>
-        <w:t xml:space="preserve"> weeks – buy</w:t>
+        <w:t xml:space="preserve">If a Player’s BPRE Is </w:t>
+      </w:r>
+      <w:r>
+        <w:t>1</w:t>
+      </w:r>
+      <w:r>
+        <w:t>0 or more points for 2 consecutive weeks – buy</w:t>
       </w:r>
     </w:p>
     <w:p>
@@ -163,31 +152,7 @@
         </w:numPr>
       </w:pPr>
       <w:r>
-        <w:t xml:space="preserve">If a </w:t>
-      </w:r>
-      <w:r>
-        <w:t>Player’s</w:t>
-      </w:r>
-      <w:r>
-        <w:t xml:space="preserve"> </w:t>
-      </w:r>
-      <w:r>
-        <w:t>BPRE Is</w:t>
-      </w:r>
-      <w:r>
-        <w:t xml:space="preserve"> </w:t>
-      </w:r>
-      <w:r>
-        <w:t>15</w:t>
-      </w:r>
-      <w:r>
-        <w:t xml:space="preserve"> or more points for 3 </w:t>
-      </w:r>
-      <w:r>
-        <w:t>consecutive</w:t>
-      </w:r>
-      <w:r>
-        <w:t xml:space="preserve"> weeks – buy</w:t>
+        <w:t>If a Player’s BPRE Is 5 or more points for 3 consecutive weeks – buy</w:t>
       </w:r>
     </w:p>
     <w:p>
@@ -199,13 +164,15 @@
         </w:numPr>
       </w:pPr>
       <w:r>
-        <w:t xml:space="preserve">If a Player’s BPRE Is positive for </w:t>
-      </w:r>
-      <w:r>
-        <w:t>3</w:t>
-      </w:r>
-      <w:r>
-        <w:t xml:space="preserve"> consecutive weeks</w:t>
+        <w:t xml:space="preserve">If a Player’s </w:t>
+      </w:r>
+      <w:proofErr w:type="gramStart"/>
+      <w:r>
+        <w:t>3 week</w:t>
+      </w:r>
+      <w:proofErr w:type="gramEnd"/>
+      <w:r>
+        <w:t xml:space="preserve"> average BPRE Is 20 or more – buy</w:t>
       </w:r>
     </w:p>
     <w:p>
@@ -221,26 +188,17 @@
       </w:r>
       <w:proofErr w:type="gramStart"/>
       <w:r>
-        <w:t>3</w:t>
-      </w:r>
-      <w:r>
-        <w:t xml:space="preserve"> week</w:t>
+        <w:t>3 week</w:t>
       </w:r>
       <w:proofErr w:type="gramEnd"/>
       <w:r>
-        <w:t xml:space="preserve"> average BPRE </w:t>
-      </w:r>
-      <w:r>
-        <w:t>i</w:t>
-      </w:r>
-      <w:r>
-        <w:t xml:space="preserve">s </w:t>
-      </w:r>
-      <w:r>
-        <w:t>15</w:t>
-      </w:r>
-      <w:r>
-        <w:t xml:space="preserve"> or more points for 3 consecutive weeks – buy</w:t>
+        <w:t xml:space="preserve"> average BPRE Is </w:t>
+      </w:r>
+      <w:r>
+        <w:t>1</w:t>
+      </w:r>
+      <w:r>
+        <w:t>0 or more – buy</w:t>
       </w:r>
     </w:p>
     <w:p>
@@ -252,67 +210,7 @@
         </w:numPr>
       </w:pPr>
       <w:r>
-        <w:t xml:space="preserve">If </w:t>
-      </w:r>
-      <w:r>
-        <w:t xml:space="preserve">a </w:t>
-      </w:r>
-      <w:r>
-        <w:t>Player’s</w:t>
-      </w:r>
-      <w:r>
-        <w:t xml:space="preserve"> </w:t>
-      </w:r>
-      <w:r>
-        <w:t>BPRE Is</w:t>
-      </w:r>
-      <w:r>
-        <w:t xml:space="preserve"> 8 </w:t>
-      </w:r>
-      <w:r>
-        <w:t xml:space="preserve">or more </w:t>
-      </w:r>
-      <w:r>
-        <w:t>points</w:t>
-      </w:r>
-      <w:r>
-        <w:t xml:space="preserve"> for 3</w:t>
-      </w:r>
-      <w:r>
-        <w:t xml:space="preserve"> </w:t>
-      </w:r>
-      <w:r>
-        <w:t>consecutive</w:t>
-      </w:r>
-      <w:r>
-        <w:t xml:space="preserve"> weeks –</w:t>
-      </w:r>
-      <w:r>
-        <w:t xml:space="preserve"> </w:t>
-      </w:r>
-      <w:r>
-        <w:t>buy</w:t>
-      </w:r>
-      <w:r>
-        <w:t xml:space="preserve"> them immediately</w:t>
-      </w:r>
-      <w:r>
-        <w:tab/>
-      </w:r>
-      <w:r>
-        <w:tab/>
-      </w:r>
-      <w:r>
-        <w:tab/>
-      </w:r>
-      <w:r>
-        <w:tab/>
-      </w:r>
-      <w:r>
-        <w:tab/>
-      </w:r>
-      <w:r>
-        <w:tab/>
+        <w:t>If a Player’s BPRE Is positive for 4 consecutive weeks</w:t>
       </w:r>
     </w:p>
     <w:p>
@@ -324,52 +222,7 @@
         </w:numPr>
       </w:pPr>
       <w:r>
-        <w:t xml:space="preserve">If a </w:t>
-      </w:r>
-      <w:r>
-        <w:t>Player’s</w:t>
-      </w:r>
-      <w:r>
-        <w:t xml:space="preserve"> </w:t>
-      </w:r>
-      <w:r>
-        <w:t>BPRE Is</w:t>
-      </w:r>
-      <w:r>
-        <w:t xml:space="preserve"> </w:t>
-      </w:r>
-      <w:r>
-        <w:t>13</w:t>
-      </w:r>
-      <w:r>
-        <w:t xml:space="preserve"> points</w:t>
-      </w:r>
-      <w:r>
-        <w:t xml:space="preserve"> or more</w:t>
-      </w:r>
-      <w:r>
-        <w:t xml:space="preserve"> </w:t>
-      </w:r>
-      <w:r>
-        <w:t>for 2 consecutive weeks –</w:t>
-      </w:r>
-      <w:r>
-        <w:t xml:space="preserve"> </w:t>
-      </w:r>
-      <w:r>
-        <w:t>buy</w:t>
-      </w:r>
-      <w:r>
-        <w:t xml:space="preserve"> them immediately </w:t>
-      </w:r>
-      <w:r>
-        <w:tab/>
-      </w:r>
-      <w:r>
-        <w:tab/>
-      </w:r>
-      <w:r>
-        <w:tab/>
+        <w:t>If a Player’s BPRE Is positive for 3 consecutive weeks</w:t>
       </w:r>
     </w:p>
     <w:p>
@@ -393,41 +246,19 @@
         <w:t>BPRE Is</w:t>
       </w:r>
       <w:r>
-        <w:t xml:space="preserve"> 6 </w:t>
-      </w:r>
-      <w:r>
-        <w:t xml:space="preserve">points </w:t>
-      </w:r>
-      <w:r>
-        <w:t xml:space="preserve">for 3 </w:t>
+        <w:t xml:space="preserve"> 8 </w:t>
+      </w:r>
+      <w:r>
+        <w:t xml:space="preserve">or more </w:t>
+      </w:r>
+      <w:r>
+        <w:t xml:space="preserve">points for 3 </w:t>
       </w:r>
       <w:r>
         <w:t>consecutive</w:t>
       </w:r>
       <w:r>
-        <w:t xml:space="preserve"> </w:t>
-      </w:r>
-      <w:r>
-        <w:t xml:space="preserve">weeks (except </w:t>
-      </w:r>
-      <w:proofErr w:type="spellStart"/>
-      <w:r>
-        <w:t>mids</w:t>
-      </w:r>
-      <w:proofErr w:type="spellEnd"/>
-      <w:r>
-        <w:t xml:space="preserve"> age over 29 years </w:t>
-      </w:r>
-      <w:proofErr w:type="gramStart"/>
-      <w:r>
-        <w:t>old)</w:t>
-      </w:r>
-      <w:r>
-        <w:t xml:space="preserve">  -</w:t>
-      </w:r>
-      <w:proofErr w:type="gramEnd"/>
-      <w:r>
-        <w:t xml:space="preserve"> buy</w:t>
+        <w:t xml:space="preserve"> weeks – buy them immediately</w:t>
       </w:r>
       <w:r>
         <w:tab/>
@@ -439,7 +270,13 @@
         <w:tab/>
       </w:r>
       <w:r>
-        <w:t xml:space="preserve"> </w:t>
+        <w:tab/>
+      </w:r>
+      <w:r>
+        <w:tab/>
+      </w:r>
+      <w:r>
+        <w:tab/>
       </w:r>
     </w:p>
     <w:p>
@@ -454,45 +291,22 @@
         <w:t xml:space="preserve">If a </w:t>
       </w:r>
       <w:r>
-        <w:t>HLF, CTR or WFB</w:t>
-      </w:r>
-      <w:r>
-        <w:t xml:space="preserve">’s </w:t>
+        <w:t>Player’s</w:t>
+      </w:r>
+      <w:r>
+        <w:t xml:space="preserve"> </w:t>
       </w:r>
       <w:r>
         <w:t>BPRE Is</w:t>
       </w:r>
       <w:r>
-        <w:t xml:space="preserve"> 5</w:t>
-      </w:r>
-      <w:r>
-        <w:t xml:space="preserve"> points</w:t>
-      </w:r>
-      <w:r>
-        <w:t xml:space="preserve"> for 3 </w:t>
-      </w:r>
-      <w:r>
-        <w:t>consecutive</w:t>
-      </w:r>
-      <w:r>
-        <w:t xml:space="preserve"> </w:t>
-      </w:r>
-      <w:proofErr w:type="gramStart"/>
-      <w:r>
-        <w:t>weeks</w:t>
-      </w:r>
-      <w:r>
-        <w:t xml:space="preserve">  -</w:t>
-      </w:r>
-      <w:proofErr w:type="gramEnd"/>
-      <w:r>
-        <w:t xml:space="preserve"> buy</w:t>
-      </w:r>
-      <w:r>
-        <w:tab/>
-      </w:r>
-      <w:r>
-        <w:tab/>
+        <w:t xml:space="preserve"> 13 points</w:t>
+      </w:r>
+      <w:r>
+        <w:t xml:space="preserve"> or more</w:t>
+      </w:r>
+      <w:r>
+        <w:t xml:space="preserve"> for 2 consecutive weeks – buy them immediately </w:t>
       </w:r>
       <w:r>
         <w:tab/>
@@ -513,7 +327,10 @@
         </w:numPr>
       </w:pPr>
       <w:r>
-        <w:t>If a MID’s</w:t>
+        <w:t xml:space="preserve">If a </w:t>
+      </w:r>
+      <w:r>
+        <w:t>Player’s</w:t>
       </w:r>
       <w:r>
         <w:t xml:space="preserve"> </w:t>
@@ -522,499 +339,458 @@
         <w:t>BPRE Is</w:t>
       </w:r>
       <w:r>
-        <w:t xml:space="preserve"> 7 </w:t>
-      </w:r>
-      <w:r>
-        <w:t>points</w:t>
-      </w:r>
-      <w:r>
+        <w:t xml:space="preserve"> 6 points for 3 </w:t>
+      </w:r>
+      <w:r>
+        <w:t>consecutive</w:t>
+      </w:r>
+      <w:r>
+        <w:t xml:space="preserve"> weeks (except </w:t>
+      </w:r>
+      <w:proofErr w:type="spellStart"/>
+      <w:r>
+        <w:t>mids</w:t>
+      </w:r>
+      <w:proofErr w:type="spellEnd"/>
+      <w:r>
+        <w:t xml:space="preserve"> age over 29 years </w:t>
+      </w:r>
+      <w:proofErr w:type="gramStart"/>
+      <w:r>
+        <w:t>old)  -</w:t>
+      </w:r>
+      <w:proofErr w:type="gramEnd"/>
+      <w:r>
+        <w:t xml:space="preserve"> buy</w:t>
+      </w:r>
+      <w:r>
+        <w:tab/>
+      </w:r>
+      <w:r>
+        <w:tab/>
+      </w:r>
+      <w:r>
+        <w:tab/>
         <w:t xml:space="preserve"> </w:t>
       </w:r>
-      <w:r>
-        <w:t xml:space="preserve">for </w:t>
-      </w:r>
-      <w:r>
-        <w:t xml:space="preserve">3 </w:t>
-      </w:r>
-      <w:r>
-        <w:t xml:space="preserve">or more </w:t>
-      </w:r>
-      <w:r>
-        <w:t xml:space="preserve">weeks (except </w:t>
-      </w:r>
-      <w:r>
-        <w:t xml:space="preserve">MIDs </w:t>
-      </w:r>
-      <w:r>
-        <w:t xml:space="preserve">over 29 years </w:t>
-      </w:r>
+    </w:p>
+    <w:p/>
+    <w:p/>
+    <w:p/>
+    <w:p>
       <w:proofErr w:type="gramStart"/>
       <w:r>
-        <w:t>old)</w:t>
-      </w:r>
-      <w:r>
-        <w:t xml:space="preserve">  -</w:t>
+        <w:rPr>
+          <w:rFonts w:hAnsi="Symbol"/>
+        </w:rPr>
+        <w:t></w:t>
+      </w:r>
+      <w:r>
+        <w:t xml:space="preserve">  </w:t>
+      </w:r>
+      <w:r>
+        <w:rPr>
+          <w:rStyle w:val="markdown-bold-text"/>
+          <w:rFonts w:eastAsiaTheme="majorEastAsia"/>
+          <w:b/>
+          <w:bCs/>
+        </w:rPr>
+        <w:t>Rule</w:t>
       </w:r>
       <w:proofErr w:type="gramEnd"/>
       <w:r>
-        <w:t xml:space="preserve"> buy</w:t>
-      </w:r>
-      <w:r>
-        <w:tab/>
-      </w:r>
-      <w:r>
-        <w:tab/>
-      </w:r>
-      <w:r>
-        <w:tab/>
-      </w:r>
-      <w:r>
-        <w:tab/>
-      </w:r>
-      <w:r>
-        <w:t xml:space="preserve"> </w:t>
-      </w:r>
-    </w:p>
-    <w:p>
-      <w:pPr>
-        <w:pStyle w:val="ListParagraph"/>
-        <w:numPr>
-          <w:ilvl w:val="0"/>
-          <w:numId w:val="1"/>
-        </w:numPr>
-      </w:pPr>
-      <w:r>
-        <w:t xml:space="preserve">If a </w:t>
-      </w:r>
-      <w:r>
-        <w:t>HLF</w:t>
-      </w:r>
-      <w:r>
-        <w:t>’s</w:t>
-      </w:r>
-      <w:r>
-        <w:t xml:space="preserve"> </w:t>
-      </w:r>
-      <w:r>
-        <w:t>BPRE Is</w:t>
-      </w:r>
-      <w:r>
-        <w:t xml:space="preserve"> 10 </w:t>
-      </w:r>
-      <w:r>
-        <w:t xml:space="preserve">points </w:t>
-      </w:r>
-      <w:r>
-        <w:t>for 2 weeks</w:t>
-      </w:r>
-      <w:r>
-        <w:t xml:space="preserve"> - buy</w:t>
-      </w:r>
-    </w:p>
-    <w:p>
-      <w:pPr>
-        <w:pStyle w:val="ListParagraph"/>
-        <w:numPr>
-          <w:ilvl w:val="0"/>
-          <w:numId w:val="1"/>
-        </w:numPr>
-      </w:pPr>
-      <w:r>
-        <w:t xml:space="preserve">If a </w:t>
-      </w:r>
-      <w:r>
-        <w:t>CTR or WFB</w:t>
-      </w:r>
-      <w:r>
-        <w:t>’s</w:t>
-      </w:r>
-      <w:r>
-        <w:t xml:space="preserve"> </w:t>
-      </w:r>
-      <w:r>
-        <w:t>BPRE Is</w:t>
-      </w:r>
-      <w:r>
-        <w:t xml:space="preserve"> 8 </w:t>
-      </w:r>
-      <w:r>
-        <w:t xml:space="preserve">points </w:t>
-      </w:r>
-      <w:r>
-        <w:t xml:space="preserve">for 2 </w:t>
-      </w:r>
-      <w:r>
-        <w:t xml:space="preserve">or more </w:t>
-      </w:r>
-      <w:r>
-        <w:t>weeks</w:t>
-      </w:r>
-      <w:r>
-        <w:t xml:space="preserve"> - buy</w:t>
-      </w:r>
-      <w:r>
-        <w:tab/>
-      </w:r>
-      <w:r>
-        <w:tab/>
-      </w:r>
-      <w:r>
-        <w:tab/>
-      </w:r>
-      <w:r>
-        <w:tab/>
-      </w:r>
-      <w:r>
-        <w:tab/>
-      </w:r>
-    </w:p>
-    <w:p>
-      <w:pPr>
-        <w:pStyle w:val="ListParagraph"/>
-        <w:numPr>
-          <w:ilvl w:val="0"/>
-          <w:numId w:val="1"/>
-        </w:numPr>
-      </w:pPr>
-      <w:r>
-        <w:t xml:space="preserve">If a </w:t>
-      </w:r>
-      <w:r>
-        <w:t>MID</w:t>
-      </w:r>
-      <w:r>
-        <w:t>’s</w:t>
-      </w:r>
-      <w:r>
-        <w:t xml:space="preserve"> </w:t>
-      </w:r>
-      <w:r>
-        <w:t>BPRE Is</w:t>
-      </w:r>
-      <w:r>
-        <w:t xml:space="preserve"> 10 </w:t>
-      </w:r>
-      <w:r>
-        <w:t xml:space="preserve">points </w:t>
-      </w:r>
-      <w:r>
-        <w:t xml:space="preserve">for 2 </w:t>
-      </w:r>
-      <w:r>
-        <w:t xml:space="preserve">or more </w:t>
-      </w:r>
-      <w:r>
-        <w:t xml:space="preserve">weeks (except </w:t>
-      </w:r>
-      <w:proofErr w:type="spellStart"/>
-      <w:r>
-        <w:t>mids</w:t>
-      </w:r>
-      <w:proofErr w:type="spellEnd"/>
-      <w:r>
-        <w:t xml:space="preserve"> over 29 years old years old)</w:t>
-      </w:r>
-      <w:r>
-        <w:t xml:space="preserve"> - buy</w:t>
-      </w:r>
-      <w:r>
-        <w:tab/>
-      </w:r>
-    </w:p>
-    <w:p>
-      <w:pPr>
-        <w:pStyle w:val="ListParagraph"/>
-        <w:numPr>
-          <w:ilvl w:val="0"/>
-          <w:numId w:val="1"/>
-        </w:numPr>
-      </w:pPr>
-      <w:r>
-        <w:t xml:space="preserve">If a </w:t>
-      </w:r>
-      <w:r>
-        <w:t>HLF</w:t>
-      </w:r>
-      <w:r>
-        <w:t>’s</w:t>
-      </w:r>
-      <w:r>
-        <w:t xml:space="preserve"> </w:t>
-      </w:r>
-      <w:r>
-        <w:t>BPRE Is</w:t>
-      </w:r>
-      <w:r>
+        <w:rPr>
+          <w:rStyle w:val="markdown-bold-text"/>
+          <w:rFonts w:eastAsiaTheme="majorEastAsia"/>
+          <w:b/>
+          <w:bCs/>
+        </w:rPr>
+        <w:t> 1</w:t>
+      </w:r>
+      <w:r>
+        <w:t>: If a player's BPRE (a performance metric) is 30 or higher for two weeks in a row, they meet this rule.</w:t>
+      </w:r>
+    </w:p>
+    <w:p>
+      <w:proofErr w:type="gramStart"/>
+      <w:r>
+        <w:rPr>
+          <w:rFonts w:hAnsi="Symbol"/>
+        </w:rPr>
+        <w:t></w:t>
+      </w:r>
+      <w:r>
+        <w:t xml:space="preserve">  </w:t>
+      </w:r>
+      <w:r>
+        <w:rPr>
+          <w:rStyle w:val="markdown-bold-text"/>
+          <w:rFonts w:eastAsiaTheme="majorEastAsia"/>
+          <w:b/>
+          <w:bCs/>
+        </w:rPr>
+        <w:t>Rule</w:t>
+      </w:r>
+      <w:proofErr w:type="gramEnd"/>
+      <w:r>
+        <w:rPr>
+          <w:rStyle w:val="markdown-bold-text"/>
+          <w:rFonts w:eastAsiaTheme="majorEastAsia"/>
+          <w:b/>
+          <w:bCs/>
+        </w:rPr>
+        <w:t xml:space="preserve"> 2</w:t>
+      </w:r>
+      <w:r>
+        <w:t>: If a player's BPRE is 20 or higher for three weeks in a row, they meet this rule.</w:t>
+      </w:r>
+    </w:p>
+    <w:p>
+      <w:r>
+        <w:rPr>
+          <w:rStyle w:val="markdown-bold-text"/>
+          <w:rFonts w:eastAsiaTheme="majorEastAsia"/>
+          <w:b/>
+          <w:bCs/>
+        </w:rPr>
+        <w:t>Rule 4</w:t>
+      </w:r>
+      <w:r>
+        <w:t>: If a player's BPRE is 25 or higher for two weeks in a row, they meet this rule.</w:t>
+      </w:r>
+    </w:p>
+    <w:p>
+      <w:proofErr w:type="gramStart"/>
+      <w:r>
+        <w:rPr>
+          <w:rFonts w:hAnsi="Symbol"/>
+        </w:rPr>
+        <w:t></w:t>
+      </w:r>
+      <w:r>
+        <w:t xml:space="preserve">  </w:t>
+      </w:r>
+      <w:r>
+        <w:rPr>
+          <w:rStyle w:val="markdown-bold-text"/>
+          <w:rFonts w:eastAsiaTheme="majorEastAsia"/>
+          <w:b/>
+          <w:bCs/>
+        </w:rPr>
+        <w:t>Rule</w:t>
+      </w:r>
+      <w:proofErr w:type="gramEnd"/>
+      <w:r>
+        <w:rPr>
+          <w:rStyle w:val="markdown-bold-text"/>
+          <w:rFonts w:eastAsiaTheme="majorEastAsia"/>
+          <w:b/>
+          <w:bCs/>
+        </w:rPr>
+        <w:t xml:space="preserve"> 5</w:t>
+      </w:r>
+      <w:r>
+        <w:t>: If a player's BPRE is 15 or higher for three weeks in a row, they meet this rule.</w:t>
+      </w:r>
+    </w:p>
+    <w:p>
+      <w:r>
+        <w:rPr>
+          <w:rStyle w:val="markdown-bold-text"/>
+          <w:rFonts w:eastAsiaTheme="majorEastAsia"/>
+          <w:b/>
+          <w:bCs/>
+        </w:rPr>
+        <w:t>Rule 4</w:t>
+      </w:r>
+      <w:r>
+        <w:t>: If a player's BPRE is 2</w:t>
+      </w:r>
+      <w:r>
+        <w:t>0</w:t>
+      </w:r>
+      <w:r>
+        <w:t xml:space="preserve"> or higher for two weeks in a row, they meet this rule.</w:t>
+      </w:r>
+    </w:p>
+    <w:p>
+      <w:proofErr w:type="gramStart"/>
+      <w:r>
+        <w:rPr>
+          <w:rFonts w:hAnsi="Symbol"/>
+        </w:rPr>
+        <w:t></w:t>
+      </w:r>
+      <w:r>
+        <w:t xml:space="preserve">  </w:t>
+      </w:r>
+      <w:r>
+        <w:rPr>
+          <w:rStyle w:val="markdown-bold-text"/>
+          <w:rFonts w:eastAsiaTheme="majorEastAsia"/>
+          <w:b/>
+          <w:bCs/>
+        </w:rPr>
+        <w:t>Rule</w:t>
+      </w:r>
+      <w:proofErr w:type="gramEnd"/>
+      <w:r>
+        <w:rPr>
+          <w:rStyle w:val="markdown-bold-text"/>
+          <w:rFonts w:eastAsiaTheme="majorEastAsia"/>
+          <w:b/>
+          <w:bCs/>
+        </w:rPr>
         <w:t xml:space="preserve"> 7</w:t>
       </w:r>
       <w:r>
-        <w:t xml:space="preserve"> points</w:t>
-      </w:r>
-      <w:r>
-        <w:t xml:space="preserve"> for 2 </w:t>
-      </w:r>
-      <w:r>
-        <w:t xml:space="preserve">or more </w:t>
-      </w:r>
-      <w:r>
-        <w:t>weeks</w:t>
-      </w:r>
-      <w:r>
-        <w:t xml:space="preserve"> - buy</w:t>
-      </w:r>
-      <w:r>
-        <w:tab/>
-      </w:r>
-      <w:r>
-        <w:tab/>
-      </w:r>
-      <w:r>
-        <w:tab/>
-      </w:r>
-      <w:r>
-        <w:tab/>
-      </w:r>
-      <w:r>
-        <w:tab/>
-      </w:r>
-      <w:r>
-        <w:tab/>
-      </w:r>
-    </w:p>
-    <w:p>
-      <w:pPr>
-        <w:pStyle w:val="ListParagraph"/>
-        <w:numPr>
-          <w:ilvl w:val="0"/>
-          <w:numId w:val="1"/>
-        </w:numPr>
-      </w:pPr>
-      <w:r>
-        <w:t xml:space="preserve">If a </w:t>
-      </w:r>
-      <w:r>
-        <w:t>HOK</w:t>
-      </w:r>
-      <w:r>
-        <w:t>’s</w:t>
-      </w:r>
-      <w:r>
-        <w:t xml:space="preserve"> </w:t>
-      </w:r>
-      <w:r>
-        <w:t>BPRE Is</w:t>
-      </w:r>
-      <w:r>
-        <w:t xml:space="preserve"> 10 </w:t>
-      </w:r>
-      <w:r>
-        <w:t xml:space="preserve">points </w:t>
-      </w:r>
-      <w:r>
-        <w:t>for 2 weeks</w:t>
-      </w:r>
-      <w:r>
-        <w:tab/>
-      </w:r>
-      <w:r>
-        <w:t>- buy</w:t>
-      </w:r>
-      <w:r>
-        <w:tab/>
-      </w:r>
-      <w:r>
-        <w:tab/>
-      </w:r>
-      <w:r>
-        <w:tab/>
-      </w:r>
-      <w:r>
-        <w:tab/>
-      </w:r>
-    </w:p>
-    <w:p>
-      <w:pPr>
-        <w:pStyle w:val="ListParagraph"/>
-        <w:numPr>
-          <w:ilvl w:val="0"/>
-          <w:numId w:val="1"/>
-        </w:numPr>
-      </w:pPr>
-      <w:r>
-        <w:t xml:space="preserve">If a </w:t>
-      </w:r>
-      <w:r>
-        <w:t>CTR or WFB</w:t>
-      </w:r>
-      <w:r>
-        <w:t>’s</w:t>
-      </w:r>
-      <w:r>
-        <w:t xml:space="preserve"> </w:t>
-      </w:r>
-      <w:r>
-        <w:t>BPRE Is</w:t>
-      </w:r>
-      <w:r>
-        <w:t xml:space="preserve"> 5</w:t>
-      </w:r>
-      <w:r>
-        <w:t xml:space="preserve"> points</w:t>
-      </w:r>
-      <w:r>
-        <w:t xml:space="preserve"> for 2 weeks</w:t>
-      </w:r>
-      <w:r>
-        <w:t xml:space="preserve"> - buy</w:t>
-      </w:r>
-      <w:r>
-        <w:tab/>
-      </w:r>
-      <w:r>
-        <w:tab/>
-      </w:r>
-      <w:r>
-        <w:tab/>
-      </w:r>
-      <w:r>
-        <w:tab/>
-      </w:r>
-    </w:p>
-    <w:p>
-      <w:pPr>
-        <w:pStyle w:val="ListParagraph"/>
-        <w:numPr>
-          <w:ilvl w:val="0"/>
-          <w:numId w:val="1"/>
-        </w:numPr>
-      </w:pPr>
-      <w:r>
-        <w:t xml:space="preserve">If a </w:t>
-      </w:r>
-      <w:r>
-        <w:t>HLF</w:t>
-      </w:r>
-      <w:r>
-        <w:t>’s</w:t>
-      </w:r>
-      <w:r>
-        <w:t xml:space="preserve"> </w:t>
-      </w:r>
-      <w:r>
-        <w:t>BPRE Is</w:t>
-      </w:r>
-      <w:r>
-        <w:t xml:space="preserve"> 5 </w:t>
-      </w:r>
-      <w:r>
-        <w:t xml:space="preserve">points </w:t>
-      </w:r>
-      <w:r>
-        <w:t>for 2 weeks</w:t>
-      </w:r>
-      <w:r>
-        <w:t xml:space="preserve"> - buy</w:t>
-      </w:r>
-    </w:p>
-    <w:p>
-      <w:pPr>
-        <w:pStyle w:val="ListParagraph"/>
-        <w:numPr>
-          <w:ilvl w:val="0"/>
-          <w:numId w:val="1"/>
-        </w:numPr>
-      </w:pPr>
-      <w:r>
-        <w:t>If a MID’s</w:t>
-      </w:r>
-      <w:r>
-        <w:t xml:space="preserve"> </w:t>
-      </w:r>
-      <w:r>
-        <w:t>BPRE Is</w:t>
-      </w:r>
-      <w:r>
-        <w:t xml:space="preserve"> 7 </w:t>
-      </w:r>
-      <w:r>
-        <w:t xml:space="preserve">points </w:t>
-      </w:r>
-      <w:r>
-        <w:t>for 2 weeks</w:t>
-      </w:r>
-      <w:r>
-        <w:t xml:space="preserve"> - buy</w:t>
-      </w:r>
-    </w:p>
-    <w:p>
-      <w:pPr>
-        <w:pStyle w:val="ListParagraph"/>
-        <w:numPr>
-          <w:ilvl w:val="0"/>
-          <w:numId w:val="1"/>
-        </w:numPr>
-      </w:pPr>
-      <w:r>
-        <w:t>If a</w:t>
-      </w:r>
-      <w:r>
-        <w:t>ny position</w:t>
-      </w:r>
-      <w:r>
-        <w:t>’s</w:t>
-      </w:r>
-      <w:r>
-        <w:t xml:space="preserve"> </w:t>
-      </w:r>
-      <w:r>
-        <w:t>BPRE Is</w:t>
-      </w:r>
-      <w:r>
-        <w:t xml:space="preserve"> 5 </w:t>
-      </w:r>
-      <w:r>
-        <w:t xml:space="preserve">points </w:t>
-      </w:r>
-      <w:r>
-        <w:t>for 2 weeks</w:t>
-      </w:r>
-      <w:r>
-        <w:tab/>
-      </w:r>
-    </w:p>
-    <w:p>
-      <w:pPr>
-        <w:pStyle w:val="ListParagraph"/>
-        <w:numPr>
-          <w:ilvl w:val="0"/>
-          <w:numId w:val="1"/>
-        </w:numPr>
-      </w:pPr>
+        <w:t>: If a player's BPRE is 10 or higher for three weeks in a row, they meet this rule.</w:t>
+      </w:r>
+    </w:p>
+    <w:p>
+      <w:r>
+        <w:t>10. </w:t>
+      </w:r>
+      <w:r>
+        <w:rPr>
+          <w:rStyle w:val="markdown-bold-text"/>
+          <w:rFonts w:eastAsiaTheme="majorEastAsia"/>
+          <w:b/>
+          <w:bCs/>
+        </w:rPr>
+        <w:t>Rule 10</w:t>
+      </w:r>
+      <w:r>
+        <w:t>: If a player's BPRE is 15 or higher for two weeks in a row, they meet this rule.</w:t>
+      </w:r>
+    </w:p>
+    <w:p>
+      <w:r>
+        <w:t>11. </w:t>
+      </w:r>
+      <w:r>
+        <w:rPr>
+          <w:rStyle w:val="markdown-bold-text"/>
+          <w:rFonts w:eastAsiaTheme="majorEastAsia"/>
+          <w:b/>
+          <w:bCs/>
+        </w:rPr>
+        <w:t>Rule 11</w:t>
+      </w:r>
+      <w:r>
+        <w:t>: If a player's BPRE is 7 or higher for three weeks in a row, they meet this rule.</w:t>
+      </w:r>
+    </w:p>
+    <w:p>
       <w:proofErr w:type="gramStart"/>
       <w:r>
-        <w:t>Otherw</w:t>
-      </w:r>
-      <w:r>
-        <w:t>is</w:t>
-      </w:r>
-      <w:r>
-        <w:t>e</w:t>
+        <w:rPr>
+          <w:rFonts w:hAnsi="Symbol"/>
+        </w:rPr>
+        <w:t></w:t>
+      </w:r>
+      <w:r>
+        <w:t xml:space="preserve">  </w:t>
+      </w:r>
+      <w:r>
+        <w:rPr>
+          <w:rStyle w:val="markdown-bold-text"/>
+          <w:rFonts w:eastAsiaTheme="majorEastAsia"/>
+          <w:b/>
+          <w:bCs/>
+        </w:rPr>
+        <w:t>Rule</w:t>
       </w:r>
       <w:proofErr w:type="gramEnd"/>
       <w:r>
-        <w:t xml:space="preserve"> rank </w:t>
-      </w:r>
-      <w:r>
-        <w:t>Player’s</w:t>
-      </w:r>
-      <w:r>
-        <w:t xml:space="preserve"> that has highest </w:t>
-      </w:r>
-      <w:r>
-        <w:t>BPRE IS</w:t>
-      </w:r>
-      <w:r>
-        <w:t xml:space="preserve"> for most recent week</w:t>
+        <w:rPr>
+          <w:rStyle w:val="markdown-bold-text"/>
+          <w:rFonts w:eastAsiaTheme="majorEastAsia"/>
+          <w:b/>
+          <w:bCs/>
+        </w:rPr>
+        <w:t xml:space="preserve"> 3</w:t>
+      </w:r>
+      <w:r>
+        <w:t>: If the average BPRE over the last three weeks is 20 or higher, they meet this rule.</w:t>
+      </w:r>
+    </w:p>
+    <w:p>
+      <w:proofErr w:type="gramStart"/>
+      <w:r>
+        <w:rPr>
+          <w:rFonts w:hAnsi="Symbol"/>
+        </w:rPr>
+        <w:t></w:t>
+      </w:r>
+      <w:r>
+        <w:t xml:space="preserve">  </w:t>
+      </w:r>
+      <w:r>
+        <w:rPr>
+          <w:rStyle w:val="markdown-bold-text"/>
+          <w:rFonts w:eastAsiaTheme="majorEastAsia"/>
+          <w:b/>
+          <w:bCs/>
+        </w:rPr>
+        <w:t>Rule</w:t>
+      </w:r>
+      <w:proofErr w:type="gramEnd"/>
+      <w:r>
+        <w:rPr>
+          <w:rStyle w:val="markdown-bold-text"/>
+          <w:rFonts w:eastAsiaTheme="majorEastAsia"/>
+          <w:b/>
+          <w:bCs/>
+        </w:rPr>
+        <w:t xml:space="preserve"> 6</w:t>
+      </w:r>
+      <w:r>
+        <w:t>: If the average BPRE over the last three weeks is 15 or higher, they meet this rule.</w:t>
+      </w:r>
+    </w:p>
+    <w:p>
+      <w:proofErr w:type="gramStart"/>
+      <w:r>
+        <w:rPr>
+          <w:rFonts w:hAnsi="Symbol"/>
+        </w:rPr>
+        <w:t></w:t>
+      </w:r>
+      <w:r>
+        <w:t xml:space="preserve">  </w:t>
+      </w:r>
+      <w:r>
+        <w:rPr>
+          <w:rStyle w:val="markdown-bold-text"/>
+          <w:rFonts w:eastAsiaTheme="majorEastAsia"/>
+          <w:b/>
+          <w:bCs/>
+        </w:rPr>
+        <w:t>Rule</w:t>
+      </w:r>
+      <w:proofErr w:type="gramEnd"/>
+      <w:r>
+        <w:rPr>
+          <w:rStyle w:val="markdown-bold-text"/>
+          <w:rFonts w:eastAsiaTheme="majorEastAsia"/>
+          <w:b/>
+          <w:bCs/>
+        </w:rPr>
+        <w:t xml:space="preserve"> 9</w:t>
+      </w:r>
+      <w:r>
+        <w:t>: If the average BPRE over the last three weeks is 10 or higher, they meet this rule.</w:t>
+      </w:r>
+    </w:p>
+    <w:p>
+      <w:r>
+        <w:t>12. </w:t>
+      </w:r>
+      <w:r>
+        <w:rPr>
+          <w:rStyle w:val="markdown-bold-text"/>
+          <w:rFonts w:eastAsiaTheme="majorEastAsia"/>
+          <w:b/>
+          <w:bCs/>
+        </w:rPr>
+        <w:t>Rule 12</w:t>
+      </w:r>
+      <w:r>
+        <w:t>: If a player's BPRE is greater than 0 for four weeks in a row, they meet this rule.</w:t>
+      </w:r>
+    </w:p>
+    <w:p>
+      <w:r>
+        <w:t>13. </w:t>
+      </w:r>
+      <w:r>
+        <w:rPr>
+          <w:rStyle w:val="markdown-bold-text"/>
+          <w:rFonts w:eastAsiaTheme="majorEastAsia"/>
+          <w:b/>
+          <w:bCs/>
+        </w:rPr>
+        <w:t>Rule 13</w:t>
+      </w:r>
+      <w:r>
+        <w:t>: If a player's BPRE is 5 or higher for three weeks in a row, they meet this rule.</w:t>
+      </w:r>
+    </w:p>
+    <w:p>
+      <w:proofErr w:type="gramStart"/>
+      <w:r>
+        <w:rPr>
+          <w:rFonts w:hAnsi="Symbol"/>
+        </w:rPr>
+        <w:t></w:t>
+      </w:r>
+      <w:r>
+        <w:t xml:space="preserve">  </w:t>
+      </w:r>
+      <w:r>
+        <w:rPr>
+          <w:rStyle w:val="markdown-bold-text"/>
+          <w:rFonts w:eastAsiaTheme="majorEastAsia"/>
+          <w:b/>
+          <w:bCs/>
+        </w:rPr>
+        <w:t>Rule</w:t>
+      </w:r>
+      <w:proofErr w:type="gramEnd"/>
+      <w:r>
+        <w:rPr>
+          <w:rStyle w:val="markdown-bold-text"/>
+          <w:rFonts w:eastAsiaTheme="majorEastAsia"/>
+          <w:b/>
+          <w:bCs/>
+        </w:rPr>
+        <w:t> 14</w:t>
+      </w:r>
+      <w:r>
+        <w:t>: If a player's BPRE is greater than 0 for three weeks in a row, they meet this rule.</w:t>
+      </w:r>
+    </w:p>
+    <w:p>
+      <w:r>
+        <w:t>15. </w:t>
+      </w:r>
+      <w:r>
+        <w:rPr>
+          <w:rStyle w:val="markdown-bold-text"/>
+          <w:rFonts w:eastAsiaTheme="majorEastAsia"/>
+          <w:b/>
+          <w:bCs/>
+        </w:rPr>
+        <w:t>Rule 15</w:t>
+      </w:r>
+      <w:r>
+        <w:t>: If a player's BPRE is 10 or higher for two weeks in a row, they meet this rule.</w:t>
+      </w:r>
+    </w:p>
+    <w:p>
+      <w:proofErr w:type="gramStart"/>
+      <w:r>
+        <w:rPr>
+          <w:rFonts w:hAnsi="Symbol"/>
+        </w:rPr>
+        <w:t></w:t>
+      </w:r>
+      <w:r>
+        <w:t xml:space="preserve">  </w:t>
+      </w:r>
+      <w:r>
+        <w:rPr>
+          <w:rStyle w:val="markdown-bold-text"/>
+          <w:rFonts w:eastAsiaTheme="majorEastAsia"/>
+          <w:b/>
+          <w:bCs/>
+        </w:rPr>
+        <w:t>Default</w:t>
+      </w:r>
+      <w:proofErr w:type="gramEnd"/>
+      <w:r>
+        <w:t>: If none of the above rules are met, the player defaults to the lowest priority category.</w:t>
       </w:r>
     </w:p>
     <w:sectPr>
@@ -1543,6 +1319,13 @@
   <w:style w:type="paragraph" w:default="1" w:styleId="Normal">
     <w:name w:val="Normal"/>
     <w:qFormat/>
+    <w:rsid w:val="00A565CC"/>
+    <w:rPr>
+      <w:rFonts w:ascii="Times New Roman" w:eastAsia="Times New Roman" w:hAnsi="Times New Roman" w:cs="Times New Roman"/>
+      <w:kern w:val="0"/>
+      <w:lang w:eastAsia="en-GB"/>
+      <w14:ligatures w14:val="none"/>
+    </w:rPr>
   </w:style>
   <w:style w:type="paragraph" w:styleId="Heading1">
     <w:name w:val="heading 1"/>
@@ -1561,8 +1344,11 @@
     <w:rPr>
       <w:rFonts w:asciiTheme="majorHAnsi" w:eastAsiaTheme="majorEastAsia" w:hAnsiTheme="majorHAnsi" w:cstheme="majorBidi"/>
       <w:color w:val="0F4761" w:themeColor="accent1" w:themeShade="BF"/>
+      <w:kern w:val="2"/>
       <w:sz w:val="40"/>
       <w:szCs w:val="40"/>
+      <w:lang w:eastAsia="en-US"/>
+      <w14:ligatures w14:val="standardContextual"/>
     </w:rPr>
   </w:style>
   <w:style w:type="paragraph" w:styleId="Heading2">
@@ -1584,8 +1370,11 @@
     <w:rPr>
       <w:rFonts w:asciiTheme="majorHAnsi" w:eastAsiaTheme="majorEastAsia" w:hAnsiTheme="majorHAnsi" w:cstheme="majorBidi"/>
       <w:color w:val="0F4761" w:themeColor="accent1" w:themeShade="BF"/>
+      <w:kern w:val="2"/>
       <w:sz w:val="32"/>
       <w:szCs w:val="32"/>
+      <w:lang w:eastAsia="en-US"/>
+      <w14:ligatures w14:val="standardContextual"/>
     </w:rPr>
   </w:style>
   <w:style w:type="paragraph" w:styleId="Heading3">
@@ -1605,10 +1394,13 @@
       <w:outlineLvl w:val="2"/>
     </w:pPr>
     <w:rPr>
-      <w:rFonts w:eastAsiaTheme="majorEastAsia" w:cstheme="majorBidi"/>
+      <w:rFonts w:asciiTheme="minorHAnsi" w:eastAsiaTheme="majorEastAsia" w:hAnsiTheme="minorHAnsi" w:cstheme="majorBidi"/>
       <w:color w:val="0F4761" w:themeColor="accent1" w:themeShade="BF"/>
+      <w:kern w:val="2"/>
       <w:sz w:val="28"/>
       <w:szCs w:val="28"/>
+      <w:lang w:eastAsia="en-US"/>
+      <w14:ligatures w14:val="standardContextual"/>
     </w:rPr>
   </w:style>
   <w:style w:type="paragraph" w:styleId="Heading4">
@@ -1628,10 +1420,13 @@
       <w:outlineLvl w:val="3"/>
     </w:pPr>
     <w:rPr>
-      <w:rFonts w:eastAsiaTheme="majorEastAsia" w:cstheme="majorBidi"/>
+      <w:rFonts w:asciiTheme="minorHAnsi" w:eastAsiaTheme="majorEastAsia" w:hAnsiTheme="minorHAnsi" w:cstheme="majorBidi"/>
       <w:i/>
       <w:iCs/>
       <w:color w:val="0F4761" w:themeColor="accent1" w:themeShade="BF"/>
+      <w:kern w:val="2"/>
+      <w:lang w:eastAsia="en-US"/>
+      <w14:ligatures w14:val="standardContextual"/>
     </w:rPr>
   </w:style>
   <w:style w:type="paragraph" w:styleId="Heading5">
@@ -1651,8 +1446,11 @@
       <w:outlineLvl w:val="4"/>
     </w:pPr>
     <w:rPr>
-      <w:rFonts w:eastAsiaTheme="majorEastAsia" w:cstheme="majorBidi"/>
+      <w:rFonts w:asciiTheme="minorHAnsi" w:eastAsiaTheme="majorEastAsia" w:hAnsiTheme="minorHAnsi" w:cstheme="majorBidi"/>
       <w:color w:val="0F4761" w:themeColor="accent1" w:themeShade="BF"/>
+      <w:kern w:val="2"/>
+      <w:lang w:eastAsia="en-US"/>
+      <w14:ligatures w14:val="standardContextual"/>
     </w:rPr>
   </w:style>
   <w:style w:type="paragraph" w:styleId="Heading6">
@@ -1672,10 +1470,13 @@
       <w:outlineLvl w:val="5"/>
     </w:pPr>
     <w:rPr>
-      <w:rFonts w:eastAsiaTheme="majorEastAsia" w:cstheme="majorBidi"/>
+      <w:rFonts w:asciiTheme="minorHAnsi" w:eastAsiaTheme="majorEastAsia" w:hAnsiTheme="minorHAnsi" w:cstheme="majorBidi"/>
       <w:i/>
       <w:iCs/>
       <w:color w:val="595959" w:themeColor="text1" w:themeTint="A6"/>
+      <w:kern w:val="2"/>
+      <w:lang w:eastAsia="en-US"/>
+      <w14:ligatures w14:val="standardContextual"/>
     </w:rPr>
   </w:style>
   <w:style w:type="paragraph" w:styleId="Heading7">
@@ -1695,8 +1496,11 @@
       <w:outlineLvl w:val="6"/>
     </w:pPr>
     <w:rPr>
-      <w:rFonts w:eastAsiaTheme="majorEastAsia" w:cstheme="majorBidi"/>
+      <w:rFonts w:asciiTheme="minorHAnsi" w:eastAsiaTheme="majorEastAsia" w:hAnsiTheme="minorHAnsi" w:cstheme="majorBidi"/>
       <w:color w:val="595959" w:themeColor="text1" w:themeTint="A6"/>
+      <w:kern w:val="2"/>
+      <w:lang w:eastAsia="en-US"/>
+      <w14:ligatures w14:val="standardContextual"/>
     </w:rPr>
   </w:style>
   <w:style w:type="paragraph" w:styleId="Heading8">
@@ -1715,10 +1519,13 @@
       <w:outlineLvl w:val="7"/>
     </w:pPr>
     <w:rPr>
-      <w:rFonts w:eastAsiaTheme="majorEastAsia" w:cstheme="majorBidi"/>
+      <w:rFonts w:asciiTheme="minorHAnsi" w:eastAsiaTheme="majorEastAsia" w:hAnsiTheme="minorHAnsi" w:cstheme="majorBidi"/>
       <w:i/>
       <w:iCs/>
       <w:color w:val="272727" w:themeColor="text1" w:themeTint="D8"/>
+      <w:kern w:val="2"/>
+      <w:lang w:eastAsia="en-US"/>
+      <w14:ligatures w14:val="standardContextual"/>
     </w:rPr>
   </w:style>
   <w:style w:type="paragraph" w:styleId="Heading9">
@@ -1737,8 +1544,11 @@
       <w:outlineLvl w:val="8"/>
     </w:pPr>
     <w:rPr>
-      <w:rFonts w:eastAsiaTheme="majorEastAsia" w:cstheme="majorBidi"/>
+      <w:rFonts w:asciiTheme="minorHAnsi" w:eastAsiaTheme="majorEastAsia" w:hAnsiTheme="minorHAnsi" w:cstheme="majorBidi"/>
       <w:color w:val="272727" w:themeColor="text1" w:themeTint="D8"/>
+      <w:kern w:val="2"/>
+      <w:lang w:eastAsia="en-US"/>
+      <w14:ligatures w14:val="standardContextual"/>
     </w:rPr>
   </w:style>
   <w:style w:type="character" w:default="1" w:styleId="DefaultParagraphFont">
@@ -1905,6 +1715,8 @@
       <w:kern w:val="28"/>
       <w:sz w:val="56"/>
       <w:szCs w:val="56"/>
+      <w:lang w:eastAsia="en-US"/>
+      <w14:ligatures w14:val="standardContextual"/>
     </w:rPr>
   </w:style>
   <w:style w:type="character" w:customStyle="1" w:styleId="TitleChar">
@@ -1936,11 +1748,14 @@
       <w:spacing w:after="160"/>
     </w:pPr>
     <w:rPr>
-      <w:rFonts w:eastAsiaTheme="majorEastAsia" w:cstheme="majorBidi"/>
+      <w:rFonts w:asciiTheme="minorHAnsi" w:eastAsiaTheme="majorEastAsia" w:hAnsiTheme="minorHAnsi" w:cstheme="majorBidi"/>
       <w:color w:val="595959" w:themeColor="text1" w:themeTint="A6"/>
       <w:spacing w:val="15"/>
+      <w:kern w:val="2"/>
       <w:sz w:val="28"/>
       <w:szCs w:val="28"/>
+      <w:lang w:eastAsia="en-US"/>
+      <w14:ligatures w14:val="standardContextual"/>
     </w:rPr>
   </w:style>
   <w:style w:type="character" w:customStyle="1" w:styleId="SubtitleChar">
@@ -1970,9 +1785,13 @@
       <w:jc w:val="center"/>
     </w:pPr>
     <w:rPr>
+      <w:rFonts w:asciiTheme="minorHAnsi" w:eastAsiaTheme="minorHAnsi" w:hAnsiTheme="minorHAnsi" w:cstheme="minorBidi"/>
       <w:i/>
       <w:iCs/>
       <w:color w:val="404040" w:themeColor="text1" w:themeTint="BF"/>
+      <w:kern w:val="2"/>
+      <w:lang w:eastAsia="en-US"/>
+      <w14:ligatures w14:val="standardContextual"/>
     </w:rPr>
   </w:style>
   <w:style w:type="character" w:customStyle="1" w:styleId="QuoteChar">
@@ -1997,6 +1816,12 @@
       <w:ind w:left="720"/>
       <w:contextualSpacing/>
     </w:pPr>
+    <w:rPr>
+      <w:rFonts w:asciiTheme="minorHAnsi" w:eastAsiaTheme="minorHAnsi" w:hAnsiTheme="minorHAnsi" w:cstheme="minorBidi"/>
+      <w:kern w:val="2"/>
+      <w:lang w:eastAsia="en-US"/>
+      <w14:ligatures w14:val="standardContextual"/>
+    </w:rPr>
   </w:style>
   <w:style w:type="character" w:styleId="IntenseEmphasis">
     <w:name w:val="Intense Emphasis"/>
@@ -2028,9 +1853,13 @@
       <w:jc w:val="center"/>
     </w:pPr>
     <w:rPr>
+      <w:rFonts w:asciiTheme="minorHAnsi" w:eastAsiaTheme="minorHAnsi" w:hAnsiTheme="minorHAnsi" w:cstheme="minorBidi"/>
       <w:i/>
       <w:iCs/>
       <w:color w:val="0F4761" w:themeColor="accent1" w:themeShade="BF"/>
+      <w:kern w:val="2"/>
+      <w:lang w:eastAsia="en-US"/>
+      <w14:ligatures w14:val="standardContextual"/>
     </w:rPr>
   </w:style>
   <w:style w:type="character" w:customStyle="1" w:styleId="IntenseQuoteChar">
@@ -2058,6 +1887,11 @@
       <w:color w:val="0F4761" w:themeColor="accent1" w:themeShade="BF"/>
       <w:spacing w:val="5"/>
     </w:rPr>
+  </w:style>
+  <w:style w:type="character" w:customStyle="1" w:styleId="markdown-bold-text">
+    <w:name w:val="markdown-bold-text"/>
+    <w:basedOn w:val="DefaultParagraphFont"/>
+    <w:rsid w:val="00A565CC"/>
   </w:style>
 </w:styles>
 </file>

</xml_diff>